<commit_message>
generacion de numeros y adicion de datos adicionales de solicitud
</commit_message>
<xml_diff>
--- a/public/plantillas/solicitud.docx
+++ b/public/plantillas/solicitud.docx
@@ -56,23 +56,7 @@
                       <w:sz w:val="14"/>
                       <w:szCs w:val="14"/>
                     </w:rPr>
-                    <w:t>${</w:t>
-                  </w:r>
-                  <w:proofErr w:type="spellStart"/>
-                  <w:r>
-                    <w:rPr>
-                      <w:sz w:val="14"/>
-                      <w:szCs w:val="14"/>
-                    </w:rPr>
-                    <w:t>solfex</w:t>
-                  </w:r>
-                  <w:proofErr w:type="spellEnd"/>
-                  <w:r>
-                    <w:rPr>
-                      <w:sz w:val="14"/>
-                      <w:szCs w:val="14"/>
-                    </w:rPr>
-                    <w:t>}</w:t>
+                    <w:t>${solfex}</w:t>
                   </w:r>
                 </w:p>
                 <w:p>
@@ -212,35 +196,7 @@
                       <w:sz w:val="16"/>
                       <w:szCs w:val="16"/>
                     </w:rPr>
-                    <w:t xml:space="preserve">Av. Prado Norte </w:t>
-                  </w:r>
-                  <w:proofErr w:type="spellStart"/>
-                  <w:proofErr w:type="gramStart"/>
-                  <w:r>
-                    <w:rPr>
-                      <w:color w:val="000000" w:themeColor="text1"/>
-                      <w:sz w:val="16"/>
-                      <w:szCs w:val="16"/>
-                    </w:rPr>
-                    <w:t>Nº</w:t>
-                  </w:r>
-                  <w:proofErr w:type="spellEnd"/>
-                  <w:r>
-                    <w:rPr>
-                      <w:color w:val="000000" w:themeColor="text1"/>
-                      <w:sz w:val="16"/>
-                      <w:szCs w:val="16"/>
-                    </w:rPr>
-                    <w:t xml:space="preserve">  404</w:t>
-                  </w:r>
-                  <w:proofErr w:type="gramEnd"/>
-                  <w:r>
-                    <w:rPr>
-                      <w:color w:val="000000" w:themeColor="text1"/>
-                      <w:sz w:val="16"/>
-                      <w:szCs w:val="16"/>
-                    </w:rPr>
-                    <w:t xml:space="preserve">  RUC: 2011542565</w:t>
+                    <w:t>Av. Prado Norte Nº  404  RUC: 2011542565</w:t>
                   </w:r>
                 </w:p>
               </w:txbxContent>
@@ -279,17 +235,7 @@
           <w:sz w:val="20"/>
           <w:szCs w:val="20"/>
         </w:rPr>
-        <w:t xml:space="preserve">Anexo </w:t>
-      </w:r>
-      <w:proofErr w:type="spellStart"/>
-      <w:r>
-        <w:rPr>
-          <w:b/>
-          <w:bCs/>
-          <w:sz w:val="20"/>
-          <w:szCs w:val="20"/>
-        </w:rPr>
-        <w:t>N</w:t>
+        <w:t>Anexo N</w:t>
       </w:r>
       <w:r>
         <w:rPr>
@@ -300,7 +246,6 @@
         </w:rPr>
         <w:t>°</w:t>
       </w:r>
-      <w:proofErr w:type="spellEnd"/>
       <w:r>
         <w:rPr>
           <w:b/>
@@ -340,7 +285,6 @@
         </w:rPr>
         <w:t xml:space="preserve">Anexo </w:t>
       </w:r>
-      <w:proofErr w:type="spellStart"/>
       <w:r>
         <w:rPr>
           <w:b/>
@@ -359,7 +303,6 @@
         </w:rPr>
         <w:t>°</w:t>
       </w:r>
-      <w:proofErr w:type="spellEnd"/>
       <w:r>
         <w:rPr>
           <w:b/>
@@ -484,6 +427,27 @@
                 <w:szCs w:val="14"/>
               </w:rPr>
             </w:pPr>
+            <w:r>
+              <w:rPr>
+                <w:sz w:val="14"/>
+                <w:szCs w:val="14"/>
+              </w:rPr>
+              <w:t>${</w:t>
+            </w:r>
+            <w:r>
+              <w:rPr>
+                <w:sz w:val="14"/>
+                <w:szCs w:val="14"/>
+              </w:rPr>
+              <w:t>numeroSolicitud</w:t>
+            </w:r>
+            <w:r>
+              <w:rPr>
+                <w:sz w:val="14"/>
+                <w:szCs w:val="14"/>
+              </w:rPr>
+              <w:t>}</w:t>
+            </w:r>
           </w:p>
         </w:tc>
         <w:tc>
@@ -591,23 +555,7 @@
                 <w:sz w:val="14"/>
                 <w:szCs w:val="14"/>
               </w:rPr>
-              <w:t>${</w:t>
-            </w:r>
-            <w:proofErr w:type="spellStart"/>
-            <w:r>
-              <w:rPr>
-                <w:sz w:val="14"/>
-                <w:szCs w:val="14"/>
-              </w:rPr>
-              <w:t>solfex</w:t>
-            </w:r>
-            <w:proofErr w:type="spellEnd"/>
-            <w:r>
-              <w:rPr>
-                <w:sz w:val="14"/>
-                <w:szCs w:val="14"/>
-              </w:rPr>
-              <w:t>}</w:t>
+              <w:t>${solfex}</w:t>
             </w:r>
           </w:p>
         </w:tc>
@@ -667,23 +615,7 @@
                 <w:sz w:val="14"/>
                 <w:szCs w:val="14"/>
               </w:rPr>
-              <w:t>${</w:t>
-            </w:r>
-            <w:proofErr w:type="spellStart"/>
-            <w:r>
-              <w:rPr>
-                <w:sz w:val="14"/>
-                <w:szCs w:val="14"/>
-              </w:rPr>
-              <w:t>solfex</w:t>
-            </w:r>
-            <w:proofErr w:type="spellEnd"/>
-            <w:r>
-              <w:rPr>
-                <w:sz w:val="14"/>
-                <w:szCs w:val="14"/>
-              </w:rPr>
-              <w:t>}</w:t>
+              <w:t>${solfex}</w:t>
             </w:r>
           </w:p>
         </w:tc>
@@ -739,7 +671,6 @@
               </w:rPr>
               <w:t>${</w:t>
             </w:r>
-            <w:proofErr w:type="spellStart"/>
             <w:r>
               <w:rPr>
                 <w:sz w:val="14"/>
@@ -747,7 +678,6 @@
               </w:rPr>
               <w:t>dateVencimiento</w:t>
             </w:r>
-            <w:proofErr w:type="spellEnd"/>
             <w:r>
               <w:rPr>
                 <w:sz w:val="14"/>
@@ -987,23 +917,7 @@
                 <w:sz w:val="16"/>
                 <w:szCs w:val="16"/>
               </w:rPr>
-              <w:t>${</w:t>
-            </w:r>
-            <w:proofErr w:type="spellStart"/>
-            <w:r>
-              <w:rPr>
-                <w:sz w:val="16"/>
-                <w:szCs w:val="16"/>
-              </w:rPr>
-              <w:t>solnombre</w:t>
-            </w:r>
-            <w:proofErr w:type="spellEnd"/>
-            <w:r>
-              <w:rPr>
-                <w:sz w:val="16"/>
-                <w:szCs w:val="16"/>
-              </w:rPr>
-              <w:t>}</w:t>
+              <w:t>${solnombre}</w:t>
             </w:r>
           </w:p>
         </w:tc>
@@ -1025,23 +939,7 @@
                 <w:sz w:val="16"/>
                 <w:szCs w:val="16"/>
               </w:rPr>
-              <w:t>${</w:t>
-            </w:r>
-            <w:proofErr w:type="spellStart"/>
-            <w:r>
-              <w:rPr>
-                <w:sz w:val="16"/>
-                <w:szCs w:val="16"/>
-              </w:rPr>
-              <w:t>solelect</w:t>
-            </w:r>
-            <w:proofErr w:type="spellEnd"/>
-            <w:r>
-              <w:rPr>
-                <w:sz w:val="16"/>
-                <w:szCs w:val="16"/>
-              </w:rPr>
-              <w:t>}</w:t>
+              <w:t>${solelect}</w:t>
             </w:r>
           </w:p>
         </w:tc>
@@ -1153,7 +1051,6 @@
               </w:rPr>
               <w:t>${</w:t>
             </w:r>
-            <w:proofErr w:type="spellStart"/>
             <w:r>
               <w:rPr>
                 <w:sz w:val="16"/>
@@ -1161,7 +1058,6 @@
               </w:rPr>
               <w:t>soltipcal</w:t>
             </w:r>
-            <w:proofErr w:type="spellEnd"/>
             <w:r>
               <w:rPr>
                 <w:sz w:val="16"/>
@@ -1169,7 +1065,6 @@
               </w:rPr>
               <w:t>} - ${</w:t>
             </w:r>
-            <w:proofErr w:type="spellStart"/>
             <w:r>
               <w:rPr>
                 <w:sz w:val="16"/>
@@ -1177,7 +1072,6 @@
               </w:rPr>
               <w:t>soldirec</w:t>
             </w:r>
-            <w:proofErr w:type="spellEnd"/>
             <w:r>
               <w:rPr>
                 <w:sz w:val="16"/>
@@ -1185,7 +1079,6 @@
               </w:rPr>
               <w:t>} ${</w:t>
             </w:r>
-            <w:proofErr w:type="spellStart"/>
             <w:r>
               <w:rPr>
                 <w:sz w:val="16"/>
@@ -1193,7 +1086,6 @@
               </w:rPr>
               <w:t>soldirnro</w:t>
             </w:r>
-            <w:proofErr w:type="spellEnd"/>
             <w:r>
               <w:rPr>
                 <w:sz w:val="16"/>
@@ -1223,7 +1115,6 @@
               </w:rPr>
               <w:t>${</w:t>
             </w:r>
-            <w:proofErr w:type="spellStart"/>
             <w:r>
               <w:rPr>
                 <w:sz w:val="16"/>
@@ -1231,7 +1122,6 @@
               </w:rPr>
               <w:t>soldirnro</w:t>
             </w:r>
-            <w:proofErr w:type="spellEnd"/>
             <w:r>
               <w:rPr>
                 <w:sz w:val="16"/>
@@ -1309,7 +1199,6 @@
                 <w:szCs w:val="16"/>
               </w:rPr>
             </w:pPr>
-            <w:proofErr w:type="spellStart"/>
             <w:r>
               <w:rPr>
                 <w:sz w:val="16"/>
@@ -1317,7 +1206,6 @@
               </w:rPr>
               <w:t>Nº</w:t>
             </w:r>
-            <w:proofErr w:type="spellEnd"/>
           </w:p>
         </w:tc>
         <w:tc>
@@ -1357,7 +1245,6 @@
                 <w:u w:val="single"/>
               </w:rPr>
             </w:pPr>
-            <w:proofErr w:type="spellStart"/>
             <w:r>
               <w:rPr>
                 <w:sz w:val="16"/>
@@ -1365,7 +1252,6 @@
               </w:rPr>
               <w:t>Lt</w:t>
             </w:r>
-            <w:proofErr w:type="spellEnd"/>
           </w:p>
         </w:tc>
       </w:tr>
@@ -1389,23 +1275,7 @@
                 <w:sz w:val="16"/>
                 <w:szCs w:val="16"/>
               </w:rPr>
-              <w:t>${</w:t>
-            </w:r>
-            <w:proofErr w:type="spellStart"/>
-            <w:r>
-              <w:rPr>
-                <w:sz w:val="16"/>
-                <w:szCs w:val="16"/>
-              </w:rPr>
-              <w:t>solurban</w:t>
-            </w:r>
-            <w:proofErr w:type="spellEnd"/>
-            <w:r>
-              <w:rPr>
-                <w:sz w:val="16"/>
-                <w:szCs w:val="16"/>
-              </w:rPr>
-              <w:t>}</w:t>
+              <w:t>${solurban}</w:t>
             </w:r>
           </w:p>
         </w:tc>
@@ -1573,6 +1443,13 @@
                 <w:szCs w:val="16"/>
               </w:rPr>
             </w:pPr>
+            <w:r>
+              <w:rPr>
+                <w:sz w:val="16"/>
+                <w:szCs w:val="16"/>
+              </w:rPr>
+              <w:t>${repnombre}</w:t>
+            </w:r>
           </w:p>
         </w:tc>
         <w:tc>
@@ -1588,6 +1465,13 @@
                 <w:szCs w:val="16"/>
               </w:rPr>
             </w:pPr>
+            <w:r>
+              <w:rPr>
+                <w:sz w:val="16"/>
+                <w:szCs w:val="16"/>
+              </w:rPr>
+              <w:t>${repdni}</w:t>
+            </w:r>
           </w:p>
         </w:tc>
         <w:tc>
@@ -1603,6 +1487,13 @@
                 <w:szCs w:val="16"/>
               </w:rPr>
             </w:pPr>
+            <w:r>
+              <w:rPr>
+                <w:sz w:val="16"/>
+                <w:szCs w:val="16"/>
+              </w:rPr>
+              <w:t>${repcorreo}</w:t>
+            </w:r>
           </w:p>
         </w:tc>
       </w:tr>
@@ -1691,6 +1582,13 @@
                 <w:szCs w:val="16"/>
               </w:rPr>
             </w:pPr>
+            <w:r>
+              <w:rPr>
+                <w:sz w:val="16"/>
+                <w:szCs w:val="16"/>
+              </w:rPr>
+              <w:t>${repdireccion}</w:t>
+            </w:r>
           </w:p>
         </w:tc>
         <w:tc>
@@ -1706,6 +1604,13 @@
                 <w:szCs w:val="16"/>
               </w:rPr>
             </w:pPr>
+            <w:r>
+              <w:rPr>
+                <w:sz w:val="16"/>
+                <w:szCs w:val="16"/>
+              </w:rPr>
+              <w:t>${repnumero}</w:t>
+            </w:r>
           </w:p>
         </w:tc>
         <w:tc>
@@ -1720,6 +1625,13 @@
                 <w:szCs w:val="16"/>
               </w:rPr>
             </w:pPr>
+            <w:r>
+              <w:rPr>
+                <w:sz w:val="16"/>
+                <w:szCs w:val="16"/>
+              </w:rPr>
+              <w:t>${repmanzana}</w:t>
+            </w:r>
           </w:p>
         </w:tc>
         <w:tc>
@@ -1735,6 +1647,13 @@
                 <w:szCs w:val="16"/>
               </w:rPr>
             </w:pPr>
+            <w:r>
+              <w:rPr>
+                <w:sz w:val="16"/>
+                <w:szCs w:val="16"/>
+              </w:rPr>
+              <w:t>${replote}</w:t>
+            </w:r>
           </w:p>
         </w:tc>
       </w:tr>
@@ -1776,7 +1695,6 @@
                 <w:szCs w:val="16"/>
               </w:rPr>
             </w:pPr>
-            <w:proofErr w:type="spellStart"/>
             <w:r>
               <w:rPr>
                 <w:sz w:val="16"/>
@@ -1784,7 +1702,6 @@
               </w:rPr>
               <w:t>Nº</w:t>
             </w:r>
-            <w:proofErr w:type="spellEnd"/>
           </w:p>
         </w:tc>
         <w:tc>
@@ -1824,7 +1741,6 @@
                 <w:u w:val="single"/>
               </w:rPr>
             </w:pPr>
-            <w:proofErr w:type="spellStart"/>
             <w:r>
               <w:rPr>
                 <w:sz w:val="16"/>
@@ -1832,7 +1748,6 @@
               </w:rPr>
               <w:t>Lt</w:t>
             </w:r>
-            <w:proofErr w:type="spellEnd"/>
           </w:p>
         </w:tc>
       </w:tr>
@@ -1851,6 +1766,13 @@
                 <w:szCs w:val="16"/>
               </w:rPr>
             </w:pPr>
+            <w:r>
+              <w:rPr>
+                <w:sz w:val="16"/>
+                <w:szCs w:val="16"/>
+              </w:rPr>
+              <w:t>${repurban}</w:t>
+            </w:r>
           </w:p>
         </w:tc>
         <w:tc>
@@ -1866,6 +1788,13 @@
                 <w:szCs w:val="16"/>
               </w:rPr>
             </w:pPr>
+            <w:r>
+              <w:rPr>
+                <w:sz w:val="16"/>
+                <w:szCs w:val="16"/>
+              </w:rPr>
+              <w:t>Abancay</w:t>
+            </w:r>
           </w:p>
         </w:tc>
         <w:tc>
@@ -1882,6 +1811,13 @@
                 <w:szCs w:val="16"/>
               </w:rPr>
             </w:pPr>
+            <w:r>
+              <w:rPr>
+                <w:sz w:val="16"/>
+                <w:szCs w:val="16"/>
+              </w:rPr>
+              <w:t>Abancay</w:t>
+            </w:r>
           </w:p>
         </w:tc>
       </w:tr>
@@ -2041,6 +1977,13 @@
                 <w:szCs w:val="16"/>
               </w:rPr>
             </w:pPr>
+            <w:r>
+              <w:rPr>
+                <w:sz w:val="16"/>
+                <w:szCs w:val="16"/>
+              </w:rPr>
+              <w:t>${preo1}</w:t>
+            </w:r>
           </w:p>
         </w:tc>
         <w:tc>
@@ -2099,6 +2042,13 @@
                 <w:szCs w:val="16"/>
               </w:rPr>
             </w:pPr>
+            <w:r>
+              <w:rPr>
+                <w:sz w:val="16"/>
+                <w:szCs w:val="16"/>
+              </w:rPr>
+              <w:t>${preo2}</w:t>
+            </w:r>
           </w:p>
         </w:tc>
         <w:tc>
@@ -2160,6 +2110,13 @@
                 <w:szCs w:val="16"/>
               </w:rPr>
             </w:pPr>
+            <w:r>
+              <w:rPr>
+                <w:sz w:val="16"/>
+                <w:szCs w:val="16"/>
+              </w:rPr>
+              <w:t>${preo3}</w:t>
+            </w:r>
           </w:p>
         </w:tc>
         <w:tc>
@@ -2223,6 +2180,13 @@
                 <w:szCs w:val="16"/>
               </w:rPr>
             </w:pPr>
+            <w:r>
+              <w:rPr>
+                <w:sz w:val="16"/>
+                <w:szCs w:val="16"/>
+              </w:rPr>
+              <w:t>${preubicacion}</w:t>
+            </w:r>
           </w:p>
         </w:tc>
         <w:tc>
@@ -2237,6 +2201,13 @@
                 <w:szCs w:val="16"/>
               </w:rPr>
             </w:pPr>
+            <w:r>
+              <w:rPr>
+                <w:sz w:val="16"/>
+                <w:szCs w:val="16"/>
+              </w:rPr>
+              <w:t>${prenumero}</w:t>
+            </w:r>
           </w:p>
         </w:tc>
         <w:tc>
@@ -2252,6 +2223,13 @@
                 <w:szCs w:val="16"/>
               </w:rPr>
             </w:pPr>
+            <w:r>
+              <w:rPr>
+                <w:sz w:val="16"/>
+                <w:szCs w:val="16"/>
+              </w:rPr>
+              <w:t>${premanzana}</w:t>
+            </w:r>
           </w:p>
         </w:tc>
         <w:tc>
@@ -2267,6 +2245,13 @@
                 <w:szCs w:val="16"/>
               </w:rPr>
             </w:pPr>
+            <w:r>
+              <w:rPr>
+                <w:sz w:val="16"/>
+                <w:szCs w:val="16"/>
+              </w:rPr>
+              <w:t>${prelote}</w:t>
+            </w:r>
           </w:p>
         </w:tc>
         <w:tc>
@@ -2327,7 +2312,6 @@
                 <w:szCs w:val="16"/>
               </w:rPr>
             </w:pPr>
-            <w:proofErr w:type="spellStart"/>
             <w:r>
               <w:rPr>
                 <w:sz w:val="16"/>
@@ -2335,7 +2319,6 @@
               </w:rPr>
               <w:t>Nº</w:t>
             </w:r>
-            <w:proofErr w:type="spellEnd"/>
           </w:p>
         </w:tc>
         <w:tc>
@@ -2352,7 +2335,6 @@
                 <w:szCs w:val="16"/>
               </w:rPr>
             </w:pPr>
-            <w:proofErr w:type="spellStart"/>
             <w:r>
               <w:rPr>
                 <w:sz w:val="16"/>
@@ -2360,7 +2342,6 @@
               </w:rPr>
               <w:t>Mz</w:t>
             </w:r>
-            <w:proofErr w:type="spellEnd"/>
           </w:p>
         </w:tc>
         <w:tc>
@@ -2377,7 +2358,6 @@
                 <w:szCs w:val="16"/>
               </w:rPr>
             </w:pPr>
-            <w:proofErr w:type="spellStart"/>
             <w:r>
               <w:rPr>
                 <w:sz w:val="16"/>
@@ -2385,7 +2365,6 @@
               </w:rPr>
               <w:t>Lt</w:t>
             </w:r>
-            <w:proofErr w:type="spellEnd"/>
           </w:p>
         </w:tc>
         <w:tc>
@@ -2449,6 +2428,13 @@
                 <w:szCs w:val="16"/>
               </w:rPr>
             </w:pPr>
+            <w:r>
+              <w:rPr>
+                <w:sz w:val="16"/>
+                <w:szCs w:val="16"/>
+              </w:rPr>
+              <w:t>${prereferencia}</w:t>
+            </w:r>
           </w:p>
         </w:tc>
         <w:tc>
@@ -2649,6 +2635,13 @@
                 <w:szCs w:val="16"/>
               </w:rPr>
             </w:pPr>
+            <w:r>
+              <w:rPr>
+                <w:sz w:val="16"/>
+                <w:szCs w:val="16"/>
+              </w:rPr>
+              <w:t>${pban1}</w:t>
+            </w:r>
           </w:p>
         </w:tc>
         <w:tc>
@@ -2860,6 +2853,13 @@
                 <w:szCs w:val="16"/>
               </w:rPr>
             </w:pPr>
+            <w:r>
+              <w:rPr>
+                <w:sz w:val="16"/>
+                <w:szCs w:val="16"/>
+              </w:rPr>
+              <w:t>${pban2}</w:t>
+            </w:r>
           </w:p>
         </w:tc>
         <w:tc>
@@ -3088,7 +3088,6 @@
                 <w:szCs w:val="16"/>
               </w:rPr>
             </w:pPr>
-            <w:proofErr w:type="spellStart"/>
             <w:r>
               <w:rPr>
                 <w:b/>
@@ -3096,17 +3095,7 @@
                 <w:sz w:val="16"/>
                 <w:szCs w:val="16"/>
               </w:rPr>
-              <w:t>Nº</w:t>
-            </w:r>
-            <w:proofErr w:type="spellEnd"/>
-            <w:r>
-              <w:rPr>
-                <w:b/>
-                <w:bCs/>
-                <w:sz w:val="16"/>
-                <w:szCs w:val="16"/>
-              </w:rPr>
-              <w:t xml:space="preserve"> de unidades de uso que serán atendidas</w:t>
+              <w:t>Nº de unidades de uso que serán atendidas</w:t>
             </w:r>
           </w:p>
         </w:tc>
@@ -3150,7 +3139,6 @@
                 <w:szCs w:val="16"/>
               </w:rPr>
             </w:pPr>
-            <w:proofErr w:type="spellStart"/>
             <w:r>
               <w:rPr>
                 <w:b/>
@@ -3158,17 +3146,7 @@
                 <w:sz w:val="16"/>
                 <w:szCs w:val="16"/>
               </w:rPr>
-              <w:t>Nº</w:t>
-            </w:r>
-            <w:proofErr w:type="spellEnd"/>
-            <w:r>
-              <w:rPr>
-                <w:b/>
-                <w:bCs/>
-                <w:sz w:val="16"/>
-                <w:szCs w:val="16"/>
-              </w:rPr>
-              <w:t xml:space="preserve"> de unidades de uso que serán atendidas</w:t>
+              <w:t>Nº de unidades de uso que serán atendidas</w:t>
             </w:r>
           </w:p>
         </w:tc>
@@ -3214,7 +3192,7 @@
                 <w:sz w:val="16"/>
                 <w:szCs w:val="16"/>
               </w:rPr>
-              <w:t>X</w:t>
+              <w:t>${pcat1}</w:t>
             </w:r>
           </w:p>
         </w:tc>
@@ -3253,6 +3231,13 @@
                 <w:szCs w:val="16"/>
               </w:rPr>
             </w:pPr>
+            <w:r>
+              <w:rPr>
+                <w:sz w:val="16"/>
+                <w:szCs w:val="16"/>
+              </w:rPr>
+              <w:t>${pcat3}</w:t>
+            </w:r>
           </w:p>
         </w:tc>
       </w:tr>
@@ -3298,6 +3283,13 @@
                 <w:szCs w:val="16"/>
               </w:rPr>
             </w:pPr>
+            <w:r>
+              <w:rPr>
+                <w:sz w:val="16"/>
+                <w:szCs w:val="16"/>
+              </w:rPr>
+              <w:t>${pcat2}</w:t>
+            </w:r>
           </w:p>
         </w:tc>
         <w:tc>
@@ -3335,6 +3327,13 @@
                 <w:szCs w:val="16"/>
               </w:rPr>
             </w:pPr>
+            <w:r>
+              <w:rPr>
+                <w:sz w:val="16"/>
+                <w:szCs w:val="16"/>
+              </w:rPr>
+              <w:t>${pcat4}</w:t>
+            </w:r>
           </w:p>
         </w:tc>
       </w:tr>
@@ -3400,6 +3399,13 @@
                 <w:szCs w:val="16"/>
               </w:rPr>
             </w:pPr>
+            <w:r>
+              <w:rPr>
+                <w:sz w:val="16"/>
+                <w:szCs w:val="16"/>
+              </w:rPr>
+              <w:t>${pcat5}</w:t>
+            </w:r>
           </w:p>
         </w:tc>
       </w:tr>
@@ -3480,7 +3486,7 @@
                 <w:sz w:val="16"/>
                 <w:szCs w:val="16"/>
               </w:rPr>
-              <w:t>X</w:t>
+              <w:t>${puso1}</w:t>
             </w:r>
           </w:p>
         </w:tc>
@@ -3551,6 +3557,13 @@
                 <w:szCs w:val="16"/>
               </w:rPr>
             </w:pPr>
+            <w:r>
+              <w:rPr>
+                <w:sz w:val="16"/>
+                <w:szCs w:val="16"/>
+              </w:rPr>
+              <w:t>${puso2}</w:t>
+            </w:r>
           </w:p>
         </w:tc>
         <w:tc>
@@ -3594,21 +3607,12 @@
                 <w:szCs w:val="16"/>
               </w:rPr>
             </w:pPr>
-            <w:proofErr w:type="spellStart"/>
-            <w:r>
-              <w:rPr>
-                <w:sz w:val="16"/>
-                <w:szCs w:val="16"/>
-              </w:rPr>
-              <w:t>Nº</w:t>
-            </w:r>
-            <w:proofErr w:type="spellEnd"/>
-            <w:r>
-              <w:rPr>
-                <w:sz w:val="16"/>
-                <w:szCs w:val="16"/>
-              </w:rPr>
-              <w:t xml:space="preserve"> meses:</w:t>
+            <w:r>
+              <w:rPr>
+                <w:sz w:val="16"/>
+                <w:szCs w:val="16"/>
+              </w:rPr>
+              <w:t>Nº meses:</w:t>
             </w:r>
           </w:p>
         </w:tc>
@@ -3624,11 +3628,19 @@
           </w:tcPr>
           <w:p>
             <w:pPr>
-              <w:rPr>
-                <w:sz w:val="16"/>
-                <w:szCs w:val="16"/>
-              </w:rPr>
-            </w:pPr>
+              <w:jc w:val="center"/>
+              <w:rPr>
+                <w:sz w:val="16"/>
+                <w:szCs w:val="16"/>
+              </w:rPr>
+            </w:pPr>
+            <w:r>
+              <w:rPr>
+                <w:sz w:val="16"/>
+                <w:szCs w:val="16"/>
+              </w:rPr>
+              <w:t>${pmeses}</w:t>
+            </w:r>
           </w:p>
         </w:tc>
         <w:tc>
@@ -3717,11 +3729,19 @@
           </w:tcPr>
           <w:p>
             <w:pPr>
-              <w:rPr>
-                <w:sz w:val="16"/>
-                <w:szCs w:val="16"/>
-              </w:rPr>
-            </w:pPr>
+              <w:jc w:val="center"/>
+              <w:rPr>
+                <w:sz w:val="16"/>
+                <w:szCs w:val="16"/>
+              </w:rPr>
+            </w:pPr>
+            <w:r>
+              <w:rPr>
+                <w:sz w:val="16"/>
+                <w:szCs w:val="16"/>
+              </w:rPr>
+              <w:t>${item1}</w:t>
+            </w:r>
           </w:p>
         </w:tc>
         <w:tc>
@@ -3760,11 +3780,19 @@
           </w:tcPr>
           <w:p>
             <w:pPr>
-              <w:rPr>
-                <w:sz w:val="16"/>
-                <w:szCs w:val="16"/>
-              </w:rPr>
-            </w:pPr>
+              <w:jc w:val="center"/>
+              <w:rPr>
+                <w:sz w:val="16"/>
+                <w:szCs w:val="16"/>
+              </w:rPr>
+            </w:pPr>
+            <w:r>
+              <w:rPr>
+                <w:sz w:val="16"/>
+                <w:szCs w:val="16"/>
+              </w:rPr>
+              <w:t>${item2}</w:t>
+            </w:r>
           </w:p>
         </w:tc>
         <w:tc>
@@ -3803,11 +3831,19 @@
           </w:tcPr>
           <w:p>
             <w:pPr>
-              <w:rPr>
-                <w:sz w:val="16"/>
-                <w:szCs w:val="16"/>
-              </w:rPr>
-            </w:pPr>
+              <w:jc w:val="center"/>
+              <w:rPr>
+                <w:sz w:val="16"/>
+                <w:szCs w:val="16"/>
+              </w:rPr>
+            </w:pPr>
+            <w:r>
+              <w:rPr>
+                <w:sz w:val="16"/>
+                <w:szCs w:val="16"/>
+              </w:rPr>
+              <w:t>${item3}</w:t>
+            </w:r>
           </w:p>
         </w:tc>
         <w:tc>
@@ -3849,11 +3885,19 @@
           </w:tcPr>
           <w:p>
             <w:pPr>
-              <w:rPr>
-                <w:sz w:val="16"/>
-                <w:szCs w:val="16"/>
-              </w:rPr>
-            </w:pPr>
+              <w:jc w:val="center"/>
+              <w:rPr>
+                <w:sz w:val="16"/>
+                <w:szCs w:val="16"/>
+              </w:rPr>
+            </w:pPr>
+            <w:r>
+              <w:rPr>
+                <w:sz w:val="16"/>
+                <w:szCs w:val="16"/>
+              </w:rPr>
+              <w:t>${item4}</w:t>
+            </w:r>
           </w:p>
         </w:tc>
         <w:tc>
@@ -3892,14 +3936,23 @@
               <w:right w:val="single" w:sz="4" w:space="0" w:color="auto"/>
             </w:tcBorders>
             <w:shd w:val="clear" w:color="auto" w:fill="E7E6E6" w:themeFill="background2"/>
-          </w:tcPr>
-          <w:p>
-            <w:pPr>
-              <w:rPr>
-                <w:sz w:val="16"/>
-                <w:szCs w:val="16"/>
-              </w:rPr>
-            </w:pPr>
+            <w:vAlign w:val="center"/>
+          </w:tcPr>
+          <w:p>
+            <w:pPr>
+              <w:jc w:val="center"/>
+              <w:rPr>
+                <w:sz w:val="16"/>
+                <w:szCs w:val="16"/>
+              </w:rPr>
+            </w:pPr>
+            <w:r>
+              <w:rPr>
+                <w:sz w:val="16"/>
+                <w:szCs w:val="16"/>
+              </w:rPr>
+              <w:t>${item5}</w:t>
+            </w:r>
           </w:p>
         </w:tc>
         <w:tc>
@@ -3936,14 +3989,23 @@
           <w:tcPr>
             <w:tcW w:w="1526" w:type="dxa"/>
             <w:shd w:val="clear" w:color="auto" w:fill="E7E6E6" w:themeFill="background2"/>
-          </w:tcPr>
-          <w:p>
-            <w:pPr>
-              <w:rPr>
-                <w:sz w:val="16"/>
-                <w:szCs w:val="16"/>
-              </w:rPr>
-            </w:pPr>
+            <w:vAlign w:val="center"/>
+          </w:tcPr>
+          <w:p>
+            <w:pPr>
+              <w:jc w:val="center"/>
+              <w:rPr>
+                <w:sz w:val="16"/>
+                <w:szCs w:val="16"/>
+              </w:rPr>
+            </w:pPr>
+            <w:r>
+              <w:rPr>
+                <w:sz w:val="16"/>
+                <w:szCs w:val="16"/>
+              </w:rPr>
+              <w:t>${item6}</w:t>
+            </w:r>
           </w:p>
         </w:tc>
         <w:tc>
@@ -3985,6 +4047,7 @@
           </w:tcPr>
           <w:p>
             <w:pPr>
+              <w:jc w:val="center"/>
               <w:rPr>
                 <w:sz w:val="16"/>
                 <w:szCs w:val="16"/>
@@ -4016,6 +4079,13 @@
                 <w:szCs w:val="16"/>
               </w:rPr>
               <w:t>Otros</w:t>
+            </w:r>
+            <w:r>
+              <w:rPr>
+                <w:sz w:val="16"/>
+                <w:szCs w:val="16"/>
+              </w:rPr>
+              <w:t>: ${otros}</w:t>
             </w:r>
           </w:p>
         </w:tc>
@@ -4169,15 +4239,13 @@
                     </w:rPr>
                     <w:t>${</w:t>
                   </w:r>
-                  <w:proofErr w:type="spellStart"/>
                   <w:r>
                     <w:rPr>
                       <w:sz w:val="20"/>
                       <w:szCs w:val="20"/>
                     </w:rPr>
-                    <w:t>solnombre</w:t>
+                    <w:t>solfirmador</w:t>
                   </w:r>
-                  <w:proofErr w:type="spellEnd"/>
                   <w:r>
                     <w:rPr>
                       <w:sz w:val="20"/>
@@ -4217,15 +4285,7 @@
                       <w:sz w:val="16"/>
                       <w:szCs w:val="16"/>
                     </w:rPr>
-                    <w:t xml:space="preserve">D.N.I </w:t>
-                  </w:r>
-                  <w:proofErr w:type="spellStart"/>
-                  <w:r>
-                    <w:rPr>
-                      <w:sz w:val="16"/>
-                      <w:szCs w:val="16"/>
-                    </w:rPr>
-                    <w:t>N</w:t>
+                    <w:t>D.N.I N</w:t>
                   </w:r>
                   <w:r>
                     <w:rPr>
@@ -4234,7 +4294,6 @@
                     </w:rPr>
                     <w:t>º</w:t>
                   </w:r>
-                  <w:proofErr w:type="spellEnd"/>
                   <w:r>
                     <w:rPr>
                       <w:sz w:val="16"/>
@@ -4249,15 +4308,13 @@
                     </w:rPr>
                     <w:t>${</w:t>
                   </w:r>
-                  <w:proofErr w:type="spellStart"/>
                   <w:r>
                     <w:rPr>
                       <w:sz w:val="16"/>
                       <w:szCs w:val="16"/>
                     </w:rPr>
-                    <w:t>solelect</w:t>
+                    <w:t>solfirmadni</w:t>
                   </w:r>
-                  <w:proofErr w:type="spellEnd"/>
                   <w:r>
                     <w:rPr>
                       <w:sz w:val="16"/>
@@ -4289,7 +4346,6 @@
                     </w:rPr>
                     <w:t>${</w:t>
                   </w:r>
-                  <w:proofErr w:type="spellStart"/>
                   <w:r>
                     <w:rPr>
                       <w:sz w:val="16"/>
@@ -4297,7 +4353,6 @@
                     </w:rPr>
                     <w:t>soltelef</w:t>
                   </w:r>
-                  <w:proofErr w:type="spellEnd"/>
                   <w:r>
                     <w:rPr>
                       <w:sz w:val="16"/>

</xml_diff>

<commit_message>
se esta comenzando a realizar la parte de factibilidad
</commit_message>
<xml_diff>
--- a/public/plantillas/solicitud.docx
+++ b/public/plantillas/solicitud.docx
@@ -4376,6 +4376,27 @@
                       <w:szCs w:val="16"/>
                     </w:rPr>
                     <w:t xml:space="preserve">Numero Alternativo: </w:t>
+                  </w:r>
+                  <w:r>
+                    <w:rPr>
+                      <w:sz w:val="16"/>
+                      <w:szCs w:val="16"/>
+                    </w:rPr>
+                    <w:t>${</w:t>
+                  </w:r>
+                  <w:r>
+                    <w:rPr>
+                      <w:sz w:val="16"/>
+                      <w:szCs w:val="16"/>
+                    </w:rPr>
+                    <w:t>telefonoAlternativo</w:t>
+                  </w:r>
+                  <w:r>
+                    <w:rPr>
+                      <w:sz w:val="16"/>
+                      <w:szCs w:val="16"/>
+                    </w:rPr>
+                    <w:t>}</w:t>
                   </w:r>
                 </w:p>
               </w:txbxContent>

</xml_diff>